<commit_message>
updating with 2021 info
</commit_message>
<xml_diff>
--- a/SpeciesDistModelling/SDMforum_evaluation_markdown.docx
+++ b/SpeciesDistModelling/SDMforum_evaluation_markdown.docx
@@ -314,71 +314,71 @@
     </w:p>
     <w:p>
       <w:pPr>
+        <w:numPr>
+          <w:ilvl w:val="0"/>
+          <w:numId w:val="1001"/>
+        </w:numPr>
         <w:pStyle w:val="Compact"/>
+      </w:pPr>
+      <w:r>
+        <w:t xml:space="preserve">Creating an online community for information sharing and communication (e.g. listserv, blog, or Slack group)</w:t>
+      </w:r>
+    </w:p>
+    <w:p>
+      <w:pPr>
         <w:numPr>
+          <w:ilvl w:val="0"/>
           <w:numId w:val="1001"/>
+        </w:numPr>
+        <w:pStyle w:val="Compact"/>
+      </w:pPr>
+      <w:r>
+        <w:t xml:space="preserve">Holding additional more focused workshops for smaller groups</w:t>
+      </w:r>
+    </w:p>
+    <w:p>
+      <w:pPr>
+        <w:numPr>
           <w:ilvl w:val="0"/>
+          <w:numId w:val="1001"/>
         </w:numPr>
-      </w:pPr>
-      <w:r>
-        <w:t xml:space="preserve">Creating an online community for information sharing and communication (e.g. listserv, blog, or Slack group)</w:t>
-      </w:r>
-    </w:p>
-    <w:p>
-      <w:pPr>
         <w:pStyle w:val="Compact"/>
+      </w:pPr>
+      <w:r>
+        <w:t xml:space="preserve">Holding regular meetings regionally or periodic national meetings</w:t>
+      </w:r>
+    </w:p>
+    <w:p>
+      <w:pPr>
         <w:numPr>
+          <w:ilvl w:val="0"/>
           <w:numId w:val="1001"/>
+        </w:numPr>
+        <w:pStyle w:val="Compact"/>
+      </w:pPr>
+      <w:r>
+        <w:t xml:space="preserve">Developing an SDM toolbox</w:t>
+      </w:r>
+    </w:p>
+    <w:p>
+      <w:pPr>
+        <w:numPr>
           <w:ilvl w:val="0"/>
+          <w:numId w:val="1001"/>
         </w:numPr>
-      </w:pPr>
-      <w:r>
-        <w:t xml:space="preserve">Holding additional more focused workshops for smaller groups</w:t>
-      </w:r>
-    </w:p>
-    <w:p>
-      <w:pPr>
         <w:pStyle w:val="Compact"/>
+      </w:pPr>
+      <w:r>
+        <w:t xml:space="preserve">Inviting international experts to periodic national meetings to facilitate international collaborations (e.g. as occurred at the Marine Biodiversity Conference in Montreal in 2018, see Kenchington et al. 2019)</w:t>
+      </w:r>
+    </w:p>
+    <w:p>
+      <w:pPr>
         <w:numPr>
+          <w:ilvl w:val="0"/>
           <w:numId w:val="1001"/>
-          <w:ilvl w:val="0"/>
         </w:numPr>
-      </w:pPr>
-      <w:r>
-        <w:t xml:space="preserve">Holding regular meetings regionally or periodic national meetings</w:t>
-      </w:r>
-    </w:p>
-    <w:p>
-      <w:pPr>
         <w:pStyle w:val="Compact"/>
-        <w:numPr>
-          <w:numId w:val="1001"/>
-          <w:ilvl w:val="0"/>
-        </w:numPr>
-      </w:pPr>
-      <w:r>
-        <w:t xml:space="preserve">Developing an SDM toolbox</w:t>
-      </w:r>
-    </w:p>
-    <w:p>
-      <w:pPr>
-        <w:pStyle w:val="Compact"/>
-        <w:numPr>
-          <w:numId w:val="1001"/>
-          <w:ilvl w:val="0"/>
-        </w:numPr>
-      </w:pPr>
-      <w:r>
-        <w:t xml:space="preserve">Inviting international experts to periodic national meetings to facilitate international collaborations (e.g. as occurred at the Marine Biodiversity Conference in Montreal in 2018, see Kenchington et al. 2019)</w:t>
-      </w:r>
-    </w:p>
-    <w:p>
-      <w:pPr>
-        <w:pStyle w:val="Compact"/>
-        <w:numPr>
-          <w:numId w:val="1001"/>
-          <w:ilvl w:val="0"/>
-        </w:numPr>
       </w:pPr>
       <w:r>
         <w:t xml:space="preserve">Two participants offered to help with future coordination efforts</w:t>
@@ -452,211 +452,211 @@
     </w:p>
     <w:p>
       <w:pPr>
+        <w:numPr>
+          <w:ilvl w:val="0"/>
+          <w:numId w:val="1002"/>
+        </w:numPr>
         <w:pStyle w:val="Compact"/>
+      </w:pPr>
+      <w:r>
+        <w:t xml:space="preserve">Assembling environmental predictors</w:t>
+      </w:r>
+    </w:p>
+    <w:p>
+      <w:pPr>
         <w:numPr>
+          <w:ilvl w:val="0"/>
           <w:numId w:val="1002"/>
+        </w:numPr>
+        <w:pStyle w:val="Compact"/>
+      </w:pPr>
+      <w:r>
+        <w:t xml:space="preserve">Working through GAMs</w:t>
+      </w:r>
+    </w:p>
+    <w:p>
+      <w:pPr>
+        <w:numPr>
           <w:ilvl w:val="0"/>
+          <w:numId w:val="1002"/>
         </w:numPr>
-      </w:pPr>
-      <w:r>
-        <w:t xml:space="preserve">Assembling environmental predictors</w:t>
-      </w:r>
-    </w:p>
-    <w:p>
-      <w:pPr>
         <w:pStyle w:val="Compact"/>
+      </w:pPr>
+      <w:r>
+        <w:t xml:space="preserve">Boosted regression trees and other machine learning approaches</w:t>
+      </w:r>
+    </w:p>
+    <w:p>
+      <w:pPr>
         <w:numPr>
+          <w:ilvl w:val="0"/>
           <w:numId w:val="1002"/>
+        </w:numPr>
+        <w:pStyle w:val="Compact"/>
+      </w:pPr>
+      <w:r>
+        <w:t xml:space="preserve">Modelling Spatial Point Processes with inlabru (David Borchers, Janine Illian, Finn Lindgren)</w:t>
+      </w:r>
+    </w:p>
+    <w:p>
+      <w:pPr>
+        <w:numPr>
           <w:ilvl w:val="0"/>
+          <w:numId w:val="1002"/>
         </w:numPr>
-      </w:pPr>
-      <w:r>
-        <w:t xml:space="preserve">Working through GAMs</w:t>
-      </w:r>
-    </w:p>
-    <w:p>
-      <w:pPr>
         <w:pStyle w:val="Compact"/>
+      </w:pPr>
+      <w:r>
+        <w:t xml:space="preserve">Hierarchical Modelling of Species Communities (Otso Ovaskainen)</w:t>
+      </w:r>
+    </w:p>
+    <w:p>
+      <w:pPr>
         <w:numPr>
+          <w:ilvl w:val="0"/>
           <w:numId w:val="1002"/>
+        </w:numPr>
+        <w:pStyle w:val="Compact"/>
+      </w:pPr>
+      <w:r>
+        <w:t xml:space="preserve">Model-based multivariate analysis of abundance data using R (David Warton)</w:t>
+      </w:r>
+    </w:p>
+    <w:p>
+      <w:pPr>
+        <w:numPr>
           <w:ilvl w:val="0"/>
+          <w:numId w:val="1002"/>
         </w:numPr>
-      </w:pPr>
-      <w:r>
-        <w:t xml:space="preserve">Boosted regression trees and other machine learning approaches</w:t>
-      </w:r>
-    </w:p>
-    <w:p>
-      <w:pPr>
         <w:pStyle w:val="Compact"/>
+      </w:pPr>
+      <w:r>
+        <w:t xml:space="preserve">Dynamic Ocean management</w:t>
+      </w:r>
+    </w:p>
+    <w:p>
+      <w:pPr>
         <w:numPr>
+          <w:ilvl w:val="0"/>
           <w:numId w:val="1002"/>
+        </w:numPr>
+        <w:pStyle w:val="Compact"/>
+      </w:pPr>
+      <w:r>
+        <w:t xml:space="preserve">sdmTMB toolbox (Sean Anderson)</w:t>
+      </w:r>
+    </w:p>
+    <w:p>
+      <w:pPr>
+        <w:numPr>
           <w:ilvl w:val="0"/>
+          <w:numId w:val="1002"/>
         </w:numPr>
-      </w:pPr>
-      <w:r>
-        <w:t xml:space="preserve">Modelling Spatial Point Processes with inlabru (David Borchers, Janine Illian, Finn Lindgren)</w:t>
-      </w:r>
-    </w:p>
-    <w:p>
-      <w:pPr>
         <w:pStyle w:val="Compact"/>
+      </w:pPr>
+      <w:r>
+        <w:t xml:space="preserve">Use of SDM in Climate Change Projections</w:t>
+      </w:r>
+    </w:p>
+    <w:p>
+      <w:pPr>
+        <w:pStyle w:val="FirstParagraph"/>
+      </w:pPr>
+      <w:r>
+        <w:t xml:space="preserve">Participants also highlighted:</w:t>
+      </w:r>
+    </w:p>
+    <w:p>
+      <w:pPr>
         <w:numPr>
-          <w:numId w:val="1002"/>
           <w:ilvl w:val="0"/>
+          <w:numId w:val="1003"/>
         </w:numPr>
-      </w:pPr>
-      <w:r>
-        <w:t xml:space="preserve">Hierarchical Modelling of Species Communities (Otso Ovaskainen)</w:t>
-      </w:r>
-    </w:p>
-    <w:p>
-      <w:pPr>
         <w:pStyle w:val="Compact"/>
+      </w:pPr>
+      <w:r>
+        <w:t xml:space="preserve">the benefits of connecting with scientists from other regions</w:t>
+      </w:r>
+    </w:p>
+    <w:p>
+      <w:pPr>
         <w:numPr>
-          <w:numId w:val="1002"/>
           <w:ilvl w:val="0"/>
+          <w:numId w:val="1003"/>
         </w:numPr>
-      </w:pPr>
-      <w:r>
-        <w:t xml:space="preserve">Model-based multivariate analysis of abundance data using R (David Warton)</w:t>
-      </w:r>
-    </w:p>
-    <w:p>
-      <w:pPr>
         <w:pStyle w:val="Compact"/>
+      </w:pPr>
+      <w:r>
+        <w:t xml:space="preserve">they learned a lot from this opportunity</w:t>
+      </w:r>
+    </w:p>
+    <w:p>
+      <w:pPr>
         <w:numPr>
-          <w:numId w:val="1002"/>
           <w:ilvl w:val="0"/>
+          <w:numId w:val="1003"/>
         </w:numPr>
-      </w:pPr>
-      <w:r>
-        <w:t xml:space="preserve">Dynamic Ocean management</w:t>
-      </w:r>
-    </w:p>
-    <w:p>
-      <w:pPr>
         <w:pStyle w:val="Compact"/>
+      </w:pPr>
+      <w:r>
+        <w:t xml:space="preserve">there would be value in forming subject-based, regional or national working groups</w:t>
+      </w:r>
+    </w:p>
+    <w:p>
+      <w:pPr>
         <w:numPr>
-          <w:numId w:val="1002"/>
           <w:ilvl w:val="0"/>
+          <w:numId w:val="1003"/>
         </w:numPr>
-      </w:pPr>
-      <w:r>
-        <w:t xml:space="preserve">sdmTMB toolbox (Sean Anderson)</w:t>
-      </w:r>
-    </w:p>
-    <w:p>
-      <w:pPr>
         <w:pStyle w:val="Compact"/>
+      </w:pPr>
+      <w:r>
+        <w:t xml:space="preserve">many participants feel that their time is already fully subscribed</w:t>
+      </w:r>
+    </w:p>
+    <w:p>
+      <w:pPr>
         <w:numPr>
-          <w:numId w:val="1002"/>
           <w:ilvl w:val="0"/>
+          <w:numId w:val="1003"/>
         </w:numPr>
-      </w:pPr>
-      <w:r>
-        <w:t xml:space="preserve">Use of SDM in Climate Change Projections</w:t>
-      </w:r>
-    </w:p>
-    <w:p>
-      <w:pPr>
-        <w:pStyle w:val="FirstParagraph"/>
-      </w:pPr>
-      <w:r>
-        <w:t xml:space="preserve">Participants also highlighted:</w:t>
-      </w:r>
-    </w:p>
-    <w:p>
-      <w:pPr>
         <w:pStyle w:val="Compact"/>
+      </w:pPr>
+      <w:r>
+        <w:t xml:space="preserve">further discussions at a more technical level</w:t>
+      </w:r>
+    </w:p>
+    <w:p>
+      <w:pPr>
         <w:numPr>
+          <w:ilvl w:val="0"/>
           <w:numId w:val="1003"/>
+        </w:numPr>
+        <w:pStyle w:val="Compact"/>
+      </w:pPr>
+      <w:r>
+        <w:t xml:space="preserve">discussions were engaging and effective</w:t>
+      </w:r>
+    </w:p>
+    <w:p>
+      <w:pPr>
+        <w:numPr>
           <w:ilvl w:val="0"/>
+          <w:numId w:val="1003"/>
         </w:numPr>
-      </w:pPr>
-      <w:r>
-        <w:t xml:space="preserve">the benefits of connecting with scientists from other regions</w:t>
-      </w:r>
-    </w:p>
-    <w:p>
-      <w:pPr>
         <w:pStyle w:val="Compact"/>
+      </w:pPr>
+      <w:r>
+        <w:t xml:space="preserve">the forum was well organized</w:t>
+      </w:r>
+    </w:p>
+    <w:p>
+      <w:pPr>
         <w:numPr>
+          <w:ilvl w:val="0"/>
           <w:numId w:val="1003"/>
-          <w:ilvl w:val="0"/>
         </w:numPr>
-      </w:pPr>
-      <w:r>
-        <w:t xml:space="preserve">they learned a lot from this opportunity</w:t>
-      </w:r>
-    </w:p>
-    <w:p>
-      <w:pPr>
         <w:pStyle w:val="Compact"/>
-        <w:numPr>
-          <w:numId w:val="1003"/>
-          <w:ilvl w:val="0"/>
-        </w:numPr>
-      </w:pPr>
-      <w:r>
-        <w:t xml:space="preserve">there would be value in forming subject-based, regional or national working groups</w:t>
-      </w:r>
-    </w:p>
-    <w:p>
-      <w:pPr>
-        <w:pStyle w:val="Compact"/>
-        <w:numPr>
-          <w:numId w:val="1003"/>
-          <w:ilvl w:val="0"/>
-        </w:numPr>
-      </w:pPr>
-      <w:r>
-        <w:t xml:space="preserve">many participants feel that their time is already fully subscribed</w:t>
-      </w:r>
-    </w:p>
-    <w:p>
-      <w:pPr>
-        <w:pStyle w:val="Compact"/>
-        <w:numPr>
-          <w:numId w:val="1003"/>
-          <w:ilvl w:val="0"/>
-        </w:numPr>
-      </w:pPr>
-      <w:r>
-        <w:t xml:space="preserve">further discussions at a more technical level</w:t>
-      </w:r>
-    </w:p>
-    <w:p>
-      <w:pPr>
-        <w:pStyle w:val="Compact"/>
-        <w:numPr>
-          <w:numId w:val="1003"/>
-          <w:ilvl w:val="0"/>
-        </w:numPr>
-      </w:pPr>
-      <w:r>
-        <w:t xml:space="preserve">discussions were engaging and effective</w:t>
-      </w:r>
-    </w:p>
-    <w:p>
-      <w:pPr>
-        <w:pStyle w:val="Compact"/>
-        <w:numPr>
-          <w:numId w:val="1003"/>
-          <w:ilvl w:val="0"/>
-        </w:numPr>
-      </w:pPr>
-      <w:r>
-        <w:t xml:space="preserve">the forum was well organized</w:t>
-      </w:r>
-    </w:p>
-    <w:p>
-      <w:pPr>
-        <w:pStyle w:val="Compact"/>
-        <w:numPr>
-          <w:numId w:val="1003"/>
-          <w:ilvl w:val="0"/>
-        </w:numPr>
       </w:pPr>
       <w:r>
         <w:t xml:space="preserve">the Webex format was effective</w:t>

</xml_diff>